<commit_message>
Updating the Aci fitting for all datasets
</commit_message>
<xml_diff>
--- a/Project description (updated).docx
+++ b/Project description (updated).docx
@@ -21,18 +21,7 @@
           <w:sz w:val="40"/>
           <w:szCs w:val="40"/>
         </w:rPr>
-        <w:t xml:space="preserve">Global Spectral Model for </w:t>
-      </w:r>
-      <w:proofErr w:type="spellStart"/>
-      <w:proofErr w:type="gramStart"/>
-      <w:r>
-        <w:rPr>
-          <w:rFonts w:ascii="Roboto" w:eastAsia="Times New Roman" w:hAnsi="Roboto" w:cs="Times New Roman"/>
-          <w:color w:val="333333"/>
-          <w:sz w:val="40"/>
-          <w:szCs w:val="40"/>
-        </w:rPr>
-        <w:t>V</w:t>
+        <w:t>Global Spectral Model for V</w:t>
       </w:r>
       <w:r>
         <w:rPr>
@@ -45,8 +34,6 @@
         </w:rPr>
         <w:t>c,max</w:t>
       </w:r>
-      <w:proofErr w:type="spellEnd"/>
-      <w:proofErr w:type="gramEnd"/>
       <w:r>
         <w:rPr>
           <w:rFonts w:ascii="Roboto" w:eastAsia="Times New Roman" w:hAnsi="Roboto" w:cs="Times New Roman"/>
@@ -54,17 +41,7 @@
           <w:sz w:val="40"/>
           <w:szCs w:val="40"/>
         </w:rPr>
-        <w:t xml:space="preserve"> and </w:t>
-      </w:r>
-      <w:proofErr w:type="spellStart"/>
-      <w:r>
-        <w:rPr>
-          <w:rFonts w:ascii="Roboto" w:eastAsia="Times New Roman" w:hAnsi="Roboto" w:cs="Times New Roman"/>
-          <w:color w:val="333333"/>
-          <w:sz w:val="40"/>
-          <w:szCs w:val="40"/>
-        </w:rPr>
-        <w:t>J</w:t>
+        <w:t xml:space="preserve"> and J</w:t>
       </w:r>
       <w:r>
         <w:rPr>
@@ -76,7 +53,6 @@
         </w:rPr>
         <w:t>max</w:t>
       </w:r>
-      <w:proofErr w:type="spellEnd"/>
     </w:p>
     <w:p>
       <w:pPr>
@@ -128,18 +104,7 @@
           <w:sz w:val="23"/>
           <w:szCs w:val="23"/>
         </w:rPr>
-        <w:t> response curves measured in combination with leaf reflectance to enable us to produce a global model that will link leaf reflectance to maximum carboxylation capacity (</w:t>
-      </w:r>
-      <w:proofErr w:type="spellStart"/>
-      <w:proofErr w:type="gramStart"/>
-      <w:r>
-        <w:rPr>
-          <w:rFonts w:ascii="Roboto" w:eastAsia="Times New Roman" w:hAnsi="Roboto" w:cs="Times New Roman"/>
-          <w:color w:val="494B4D"/>
-          <w:sz w:val="23"/>
-          <w:szCs w:val="23"/>
-        </w:rPr>
-        <w:t>V</w:t>
+        <w:t> response curves measured in combination with leaf reflectance to enable us to produce a global model that will link leaf reflectance to maximum carboxylation capacity (V</w:t>
       </w:r>
       <w:r>
         <w:rPr>
@@ -152,26 +117,14 @@
         </w:rPr>
         <w:t>c,max</w:t>
       </w:r>
-      <w:proofErr w:type="spellEnd"/>
-      <w:proofErr w:type="gramEnd"/>
-      <w:r>
-        <w:rPr>
-          <w:rFonts w:ascii="Roboto" w:eastAsia="Times New Roman" w:hAnsi="Roboto" w:cs="Times New Roman"/>
-          <w:color w:val="494B4D"/>
-          <w:sz w:val="23"/>
-          <w:szCs w:val="23"/>
-        </w:rPr>
-        <w:t>), maximum electron transport rate (</w:t>
-      </w:r>
-      <w:proofErr w:type="spellStart"/>
-      <w:r>
-        <w:rPr>
-          <w:rFonts w:ascii="Roboto" w:eastAsia="Times New Roman" w:hAnsi="Roboto" w:cs="Times New Roman"/>
-          <w:color w:val="494B4D"/>
-          <w:sz w:val="23"/>
-          <w:szCs w:val="23"/>
-        </w:rPr>
-        <w:t>J</w:t>
+      <w:r>
+        <w:rPr>
+          <w:rFonts w:ascii="Roboto" w:eastAsia="Times New Roman" w:hAnsi="Roboto" w:cs="Times New Roman"/>
+          <w:color w:val="494B4D"/>
+          <w:sz w:val="23"/>
+          <w:szCs w:val="23"/>
+        </w:rPr>
+        <w:t>), maximum electron transport rate (J</w:t>
       </w:r>
       <w:r>
         <w:rPr>
@@ -184,35 +137,14 @@
         </w:rPr>
         <w:t>max</w:t>
       </w:r>
-      <w:proofErr w:type="spellEnd"/>
-      <w:r>
-        <w:rPr>
-          <w:rFonts w:ascii="Roboto" w:eastAsia="Times New Roman" w:hAnsi="Roboto" w:cs="Times New Roman"/>
-          <w:color w:val="494B4D"/>
-          <w:sz w:val="23"/>
-          <w:szCs w:val="23"/>
-        </w:rPr>
-        <w:t>) following (10.1093/</w:t>
-      </w:r>
-      <w:proofErr w:type="spellStart"/>
-      <w:r>
-        <w:rPr>
-          <w:rFonts w:ascii="Roboto" w:eastAsia="Times New Roman" w:hAnsi="Roboto" w:cs="Times New Roman"/>
-          <w:color w:val="494B4D"/>
-          <w:sz w:val="23"/>
-          <w:szCs w:val="23"/>
-        </w:rPr>
-        <w:t>jxb</w:t>
-      </w:r>
-      <w:proofErr w:type="spellEnd"/>
-      <w:r>
-        <w:rPr>
-          <w:rFonts w:ascii="Roboto" w:eastAsia="Times New Roman" w:hAnsi="Roboto" w:cs="Times New Roman"/>
-          <w:color w:val="494B4D"/>
-          <w:sz w:val="23"/>
-          <w:szCs w:val="23"/>
-        </w:rPr>
-        <w:t xml:space="preserve">/erab295). </w:t>
+      <w:r>
+        <w:rPr>
+          <w:rFonts w:ascii="Roboto" w:eastAsia="Times New Roman" w:hAnsi="Roboto" w:cs="Times New Roman"/>
+          <w:color w:val="494B4D"/>
+          <w:sz w:val="23"/>
+          <w:szCs w:val="23"/>
+        </w:rPr>
+        <w:t xml:space="preserve">) following (10.1093/jxb/erab295). </w:t>
       </w:r>
     </w:p>
     <w:p>
@@ -245,18 +177,7 @@
           <w:sz w:val="23"/>
           <w:szCs w:val="23"/>
         </w:rPr>
-        <w:t xml:space="preserve">Our goal with this project is to cover as much of the global trait-space as possible and produce models that can be applied globally with confidence. We invite you to contribute your data to this effort, and in return share authorship of the paper that we anticipate will present global models that can be used to predict </w:t>
-      </w:r>
-      <w:proofErr w:type="spellStart"/>
-      <w:proofErr w:type="gramStart"/>
-      <w:r>
-        <w:rPr>
-          <w:rFonts w:ascii="Roboto" w:eastAsia="Times New Roman" w:hAnsi="Roboto" w:cs="Times New Roman"/>
-          <w:color w:val="494B4D"/>
-          <w:sz w:val="23"/>
-          <w:szCs w:val="23"/>
-        </w:rPr>
-        <w:t>V</w:t>
+        <w:t>Our goal with this project is to cover as much of the global trait-space as possible and produce models that can be applied globally with confidence. We invite you to contribute your data to this effort, and in return share authorship of the paper that we anticipate will present global models that can be used to predict V</w:t>
       </w:r>
       <w:r>
         <w:rPr>
@@ -269,8 +190,6 @@
         </w:rPr>
         <w:t>c,max</w:t>
       </w:r>
-      <w:proofErr w:type="spellEnd"/>
-      <w:proofErr w:type="gramEnd"/>
       <w:r>
         <w:rPr>
           <w:rFonts w:ascii="Roboto" w:eastAsia="Times New Roman" w:hAnsi="Roboto" w:cs="Times New Roman"/>
@@ -287,17 +206,7 @@
           <w:sz w:val="23"/>
           <w:szCs w:val="23"/>
         </w:rPr>
-        <w:t xml:space="preserve"> </w:t>
-      </w:r>
-      <w:proofErr w:type="spellStart"/>
-      <w:r>
-        <w:rPr>
-          <w:rFonts w:ascii="Roboto" w:eastAsia="Times New Roman" w:hAnsi="Roboto" w:cs="Times New Roman"/>
-          <w:color w:val="494B4D"/>
-          <w:sz w:val="23"/>
-          <w:szCs w:val="23"/>
-        </w:rPr>
-        <w:t>J</w:t>
+        <w:t xml:space="preserve"> J</w:t>
       </w:r>
       <w:r>
         <w:rPr>
@@ -310,7 +219,6 @@
         </w:rPr>
         <w:t>max</w:t>
       </w:r>
-      <w:proofErr w:type="spellEnd"/>
       <w:r>
         <w:rPr>
           <w:rFonts w:ascii="Roboto" w:eastAsia="Times New Roman" w:hAnsi="Roboto" w:cs="Times New Roman"/>
@@ -366,27 +274,25 @@
           <w:sz w:val="23"/>
           <w:szCs w:val="23"/>
         </w:rPr>
-        <w:t xml:space="preserve">Metadata describing your dataset </w:t>
-      </w:r>
-      <w:proofErr w:type="gramStart"/>
-      <w:r>
-        <w:rPr>
-          <w:rFonts w:ascii="inherit" w:eastAsia="Times New Roman" w:hAnsi="inherit" w:cs="Times New Roman"/>
-          <w:color w:val="494B4D"/>
-          <w:sz w:val="23"/>
-          <w:szCs w:val="23"/>
-        </w:rPr>
-        <w:t>including:</w:t>
-      </w:r>
-      <w:proofErr w:type="gramEnd"/>
-      <w:r>
-        <w:rPr>
-          <w:rFonts w:ascii="inherit" w:eastAsia="Times New Roman" w:hAnsi="inherit" w:cs="Times New Roman"/>
-          <w:color w:val="494B4D"/>
-          <w:sz w:val="23"/>
-          <w:szCs w:val="23"/>
-        </w:rPr>
-        <w:t xml:space="preserve"> latitude and longitude, elevation, species, growth habitat (e.g. sun lit mature leaves), instrumentation and protocol used. </w:t>
+        <w:t xml:space="preserve">Metadata describing your dataset including: latitude and longitude, elevation, </w:t>
+      </w:r>
+      <w:r>
+        <w:rPr>
+          <w:rFonts w:ascii="inherit" w:eastAsia="Times New Roman" w:hAnsi="inherit" w:cs="Times New Roman"/>
+          <w:color w:val="494B4D"/>
+          <w:sz w:val="23"/>
+          <w:szCs w:val="23"/>
+        </w:rPr>
+        <w:t xml:space="preserve">Air temperature during the growing season, </w:t>
+      </w:r>
+      <w:r>
+        <w:rPr>
+          <w:rFonts w:ascii="inherit" w:eastAsia="Times New Roman" w:hAnsi="inherit" w:cs="Times New Roman"/>
+          <w:color w:val="494B4D"/>
+          <w:sz w:val="23"/>
+          <w:szCs w:val="23"/>
+        </w:rPr>
+        <w:t xml:space="preserve">species, growth habitat (e.g. sun lit mature leaves), instrumentation and protocol used. </w:t>
       </w:r>
     </w:p>
     <w:p>
@@ -583,18 +489,7 @@
           <w:sz w:val="23"/>
           <w:szCs w:val="23"/>
         </w:rPr>
-        <w:t xml:space="preserve">Data will be used exclusively for this project. Fitted </w:t>
-      </w:r>
-      <w:proofErr w:type="spellStart"/>
-      <w:proofErr w:type="gramStart"/>
-      <w:r>
-        <w:rPr>
-          <w:rFonts w:ascii="Roboto" w:eastAsia="Times New Roman" w:hAnsi="Roboto" w:cs="Times New Roman"/>
-          <w:color w:val="494B4D"/>
-          <w:sz w:val="23"/>
-          <w:szCs w:val="23"/>
-        </w:rPr>
-        <w:t>V</w:t>
+        <w:t>Data will be used exclusively for this project. Fitted V</w:t>
       </w:r>
       <w:r>
         <w:rPr>
@@ -607,26 +502,14 @@
         </w:rPr>
         <w:t>c,max</w:t>
       </w:r>
-      <w:proofErr w:type="spellEnd"/>
-      <w:proofErr w:type="gramEnd"/>
-      <w:r>
-        <w:rPr>
-          <w:rFonts w:ascii="Roboto" w:eastAsia="Times New Roman" w:hAnsi="Roboto" w:cs="Times New Roman"/>
-          <w:color w:val="494B4D"/>
-          <w:sz w:val="23"/>
-          <w:szCs w:val="23"/>
-        </w:rPr>
-        <w:t xml:space="preserve"> and </w:t>
-      </w:r>
-      <w:proofErr w:type="spellStart"/>
-      <w:r>
-        <w:rPr>
-          <w:rFonts w:ascii="Roboto" w:eastAsia="Times New Roman" w:hAnsi="Roboto" w:cs="Times New Roman"/>
-          <w:color w:val="494B4D"/>
-          <w:sz w:val="23"/>
-          <w:szCs w:val="23"/>
-        </w:rPr>
-        <w:t>J</w:t>
+      <w:r>
+        <w:rPr>
+          <w:rFonts w:ascii="Roboto" w:eastAsia="Times New Roman" w:hAnsi="Roboto" w:cs="Times New Roman"/>
+          <w:color w:val="494B4D"/>
+          <w:sz w:val="23"/>
+          <w:szCs w:val="23"/>
+        </w:rPr>
+        <w:t> and J</w:t>
       </w:r>
       <w:r>
         <w:rPr>
@@ -639,7 +522,6 @@
         </w:rPr>
         <w:t>max</w:t>
       </w:r>
-      <w:proofErr w:type="spellEnd"/>
       <w:r>
         <w:rPr>
           <w:rFonts w:ascii="Roboto" w:eastAsia="Times New Roman" w:hAnsi="Roboto" w:cs="Times New Roman"/>
@@ -669,17 +551,15 @@
         </w:rPr>
         <w:t xml:space="preserve">, and the associated leaf reflectance data will be made </w:t>
       </w:r>
-      <w:proofErr w:type="spellStart"/>
-      <w:r>
-        <w:rPr>
-          <w:rFonts w:ascii="Roboto" w:eastAsia="Times New Roman" w:hAnsi="Roboto" w:cs="Times New Roman"/>
-          <w:color w:val="494B4D"/>
-          <w:sz w:val="23"/>
-          <w:szCs w:val="23"/>
-        </w:rPr>
-        <w:t>publically</w:t>
-      </w:r>
-      <w:proofErr w:type="spellEnd"/>
+      <w:r>
+        <w:rPr>
+          <w:rFonts w:ascii="Roboto" w:eastAsia="Times New Roman" w:hAnsi="Roboto" w:cs="Times New Roman"/>
+          <w:color w:val="494B4D"/>
+          <w:sz w:val="23"/>
+          <w:szCs w:val="23"/>
+        </w:rPr>
+        <w:t>publicly</w:t>
+      </w:r>
       <w:r>
         <w:rPr>
           <w:rFonts w:ascii="Roboto" w:eastAsia="Times New Roman" w:hAnsi="Roboto" w:cs="Times New Roman"/>
@@ -793,7 +673,43 @@
           <w:sz w:val="23"/>
           <w:szCs w:val="23"/>
         </w:rPr>
-        <w:t xml:space="preserve"> with already XX species and XX observations. W</w:t>
+        <w:t xml:space="preserve"> with already </w:t>
+      </w:r>
+      <w:r>
+        <w:rPr>
+          <w:rFonts w:ascii="Roboto" w:eastAsia="Times New Roman" w:hAnsi="Roboto" w:cs="Times New Roman"/>
+          <w:color w:val="494B4D"/>
+          <w:sz w:val="23"/>
+          <w:szCs w:val="23"/>
+        </w:rPr>
+        <w:t>107</w:t>
+      </w:r>
+      <w:r>
+        <w:rPr>
+          <w:rFonts w:ascii="Roboto" w:eastAsia="Times New Roman" w:hAnsi="Roboto" w:cs="Times New Roman"/>
+          <w:color w:val="494B4D"/>
+          <w:sz w:val="23"/>
+          <w:szCs w:val="23"/>
+        </w:rPr>
+        <w:t xml:space="preserve"> species and </w:t>
+      </w:r>
+      <w:r>
+        <w:rPr>
+          <w:rFonts w:ascii="Roboto" w:eastAsia="Times New Roman" w:hAnsi="Roboto" w:cs="Times New Roman"/>
+          <w:color w:val="494B4D"/>
+          <w:sz w:val="23"/>
+          <w:szCs w:val="23"/>
+        </w:rPr>
+        <w:t>785</w:t>
+      </w:r>
+      <w:r>
+        <w:rPr>
+          <w:rFonts w:ascii="Roboto" w:eastAsia="Times New Roman" w:hAnsi="Roboto" w:cs="Times New Roman"/>
+          <w:color w:val="494B4D"/>
+          <w:sz w:val="23"/>
+          <w:szCs w:val="23"/>
+        </w:rPr>
+        <w:t xml:space="preserve"> observations. W</w:t>
       </w:r>
       <w:r>
         <w:rPr>
@@ -874,6 +790,15 @@
           <w:szCs w:val="23"/>
         </w:rPr>
         <w:t>Revisit this site to learn more details and in the meantime, if you wish to participate, contact us (</w:t>
+      </w:r>
+      <w:r>
+        <w:rPr>
+          <w:rFonts w:ascii="Roboto" w:eastAsia="Times New Roman" w:hAnsi="Roboto" w:cs="Times New Roman"/>
+          <w:color w:val="494B4D"/>
+          <w:sz w:val="23"/>
+          <w:szCs w:val="23"/>
+        </w:rPr>
+        <w:t>jlamour@bnl.gov,</w:t>
       </w:r>
       <w:hyperlink r:id="rId5" w:history="1">
         <w:r>

</xml_diff>